<commit_message>
Peer review complete - Overall Feedback
</commit_message>
<xml_diff>
--- a/Lundy_Ohaike_Roshan_W203-Lab2-Part2.docx
+++ b/Lundy_Ohaike_Roshan_W203-Lab2-Part2.docx
@@ -197,7 +197,180 @@
           <w:sz w:val="22"/>
           <w:szCs w:val="22"/>
         </w:rPr>
-        <w:t xml:space="preserve">Overall Feedback: </w:t>
+        <w:t>Overall Feedback: Overall great work we really enjoyed reading the introduction which painted a picture of the world of COVID. Nice job explaining all six Classical Linear Model assumptions that are definitely an important part of Lab 3. The major points of feedback we have for your team are:</w:t>
+      </w:r>
+    </w:p>
+    <w:p>
+      <w:pPr>
+        <w:rPr>
+          <w:rFonts w:ascii="Avenir Book" w:hAnsi="Avenir Book"/>
+          <w:sz w:val="22"/>
+          <w:szCs w:val="22"/>
+        </w:rPr>
+      </w:pPr>
+    </w:p>
+    <w:p>
+      <w:pPr>
+        <w:rPr>
+          <w:rFonts w:ascii="Avenir Book" w:hAnsi="Avenir Book"/>
+          <w:sz w:val="22"/>
+          <w:szCs w:val="22"/>
+        </w:rPr>
+      </w:pPr>
+      <w:r>
+        <w:rPr>
+          <w:rFonts w:ascii="Avenir Book" w:hAnsi="Avenir Book"/>
+          <w:sz w:val="22"/>
+          <w:szCs w:val="22"/>
+        </w:rPr>
+        <w:t>Make sure to clearly define your research question.</w:t>
+      </w:r>
+    </w:p>
+    <w:p>
+      <w:pPr>
+        <w:rPr>
+          <w:rFonts w:ascii="Avenir Book" w:hAnsi="Avenir Book"/>
+          <w:sz w:val="22"/>
+          <w:szCs w:val="22"/>
+        </w:rPr>
+      </w:pPr>
+      <w:r>
+        <w:rPr>
+          <w:rFonts w:ascii="Avenir Book" w:hAnsi="Avenir Book"/>
+          <w:sz w:val="22"/>
+          <w:szCs w:val="22"/>
+        </w:rPr>
+        <w:t>Operationalize your question by explaining your assumptions</w:t>
+      </w:r>
+    </w:p>
+    <w:p>
+      <w:pPr>
+        <w:rPr>
+          <w:rFonts w:ascii="Avenir Book" w:hAnsi="Avenir Book"/>
+          <w:sz w:val="22"/>
+          <w:szCs w:val="22"/>
+        </w:rPr>
+      </w:pPr>
+      <w:r>
+        <w:rPr>
+          <w:rFonts w:ascii="Avenir Book" w:hAnsi="Avenir Book"/>
+          <w:sz w:val="22"/>
+          <w:szCs w:val="22"/>
+        </w:rPr>
+        <w:t>Show all the steps in your EDA</w:t>
+      </w:r>
+    </w:p>
+    <w:p>
+      <w:pPr>
+        <w:rPr>
+          <w:rFonts w:ascii="Avenir Book" w:hAnsi="Avenir Book"/>
+          <w:sz w:val="22"/>
+          <w:szCs w:val="22"/>
+        </w:rPr>
+      </w:pPr>
+      <w:r>
+        <w:rPr>
+          <w:rFonts w:ascii="Avenir Book" w:hAnsi="Avenir Book"/>
+          <w:sz w:val="22"/>
+          <w:szCs w:val="22"/>
+        </w:rPr>
+        <w:t xml:space="preserve">Look into using </w:t>
+      </w:r>
+      <w:proofErr w:type="gramStart"/>
+      <w:r>
+        <w:rPr>
+          <w:rFonts w:ascii="Avenir Book" w:hAnsi="Avenir Book"/>
+          <w:sz w:val="22"/>
+          <w:szCs w:val="22"/>
+        </w:rPr>
+        <w:t>log(</w:t>
+      </w:r>
+      <w:proofErr w:type="gramEnd"/>
+      <w:r>
+        <w:rPr>
+          <w:rFonts w:ascii="Avenir Book" w:hAnsi="Avenir Book"/>
+          <w:sz w:val="22"/>
+          <w:szCs w:val="22"/>
+        </w:rPr>
+        <w:t>Total Cases) as your dependent variable</w:t>
+      </w:r>
+    </w:p>
+    <w:p>
+      <w:pPr>
+        <w:rPr>
+          <w:rFonts w:ascii="Avenir Book" w:hAnsi="Avenir Book"/>
+          <w:sz w:val="22"/>
+          <w:szCs w:val="22"/>
+        </w:rPr>
+      </w:pPr>
+      <w:r>
+        <w:rPr>
+          <w:rFonts w:ascii="Avenir Book" w:hAnsi="Avenir Book"/>
+          <w:sz w:val="22"/>
+          <w:szCs w:val="22"/>
+        </w:rPr>
+        <w:t>Use adjusted R-squared instead of ordinary R-squared when you add more variables to the model</w:t>
+      </w:r>
+    </w:p>
+    <w:p>
+      <w:pPr>
+        <w:rPr>
+          <w:rFonts w:ascii="Avenir Book" w:hAnsi="Avenir Book"/>
+          <w:sz w:val="22"/>
+          <w:szCs w:val="22"/>
+        </w:rPr>
+      </w:pPr>
+      <w:r>
+        <w:rPr>
+          <w:rFonts w:ascii="Avenir Book" w:hAnsi="Avenir Book"/>
+          <w:sz w:val="22"/>
+          <w:szCs w:val="22"/>
+        </w:rPr>
+        <w:t xml:space="preserve">State clearly whether assumptions passed or failed during your tests. </w:t>
+      </w:r>
+    </w:p>
+    <w:p>
+      <w:pPr>
+        <w:rPr>
+          <w:rFonts w:ascii="Avenir Book" w:hAnsi="Avenir Book"/>
+          <w:sz w:val="22"/>
+          <w:szCs w:val="22"/>
+        </w:rPr>
+      </w:pPr>
+    </w:p>
+    <w:p>
+      <w:pPr>
+        <w:rPr>
+          <w:rFonts w:ascii="Avenir Book" w:hAnsi="Avenir Book"/>
+          <w:sz w:val="22"/>
+          <w:szCs w:val="22"/>
+        </w:rPr>
+      </w:pPr>
+      <w:r>
+        <w:rPr>
+          <w:rFonts w:ascii="Avenir Book" w:hAnsi="Avenir Book"/>
+          <w:sz w:val="22"/>
+          <w:szCs w:val="22"/>
+        </w:rPr>
+        <w:t xml:space="preserve">For more detailed feedback on the above suggestions see the notes below. But </w:t>
+      </w:r>
+      <w:proofErr w:type="gramStart"/>
+      <w:r>
+        <w:rPr>
+          <w:rFonts w:ascii="Avenir Book" w:hAnsi="Avenir Book"/>
+          <w:sz w:val="22"/>
+          <w:szCs w:val="22"/>
+        </w:rPr>
+        <w:t>again</w:t>
+      </w:r>
+      <w:proofErr w:type="gramEnd"/>
+      <w:r>
+        <w:rPr>
+          <w:rFonts w:ascii="Avenir Book" w:hAnsi="Avenir Book"/>
+          <w:sz w:val="22"/>
+          <w:szCs w:val="22"/>
+        </w:rPr>
+        <w:t xml:space="preserve"> great job and please reach out if anything we suggest is unclear.</w:t>
       </w:r>
     </w:p>
     <w:p>
@@ -370,7 +543,17 @@
           <w:sz w:val="22"/>
           <w:szCs w:val="22"/>
         </w:rPr>
-        <w:t>The Initial Data Loading and Cleaning. Did the team notice any anomalous values? Is there a sufficient justification for any data points that are removed? Did the report note any coding features that affect the meaning of variables (e.g. top-coding or bottom-coding)? Overall, does the report demonstrate a thorough understanding of the data?</w:t>
+        <w:t xml:space="preserve">The Initial Data Loading and Cleaning. Did the team notice any anomalous values? Is there a sufficient justification for any data points that are removed? Did the report note any </w:t>
+      </w:r>
+      <w:r>
+        <w:rPr>
+          <w:rFonts w:ascii="Avenir Book" w:hAnsi="Avenir Book"/>
+          <w:color w:val="000000"/>
+          <w:sz w:val="22"/>
+          <w:szCs w:val="22"/>
+        </w:rPr>
+        <w:lastRenderedPageBreak/>
+        <w:t>coding features that affect the meaning of variables (e.g. top-coding or bottom-coding)? Overall, does the report demonstrate a thorough understanding of the data?</w:t>
       </w:r>
     </w:p>
     <w:p>
@@ -876,6 +1059,7 @@
           <w:sz w:val="22"/>
           <w:szCs w:val="22"/>
         </w:rPr>
+        <w:lastRenderedPageBreak/>
         <w:t>The team did a good job in incrementally building the versions of the model.</w:t>
       </w:r>
     </w:p>
@@ -1617,7 +1801,6 @@
           <w:sz w:val="22"/>
           <w:szCs w:val="22"/>
         </w:rPr>
-        <w:lastRenderedPageBreak/>
         <w:t>The Omitted Variables Discussion. Did the report miss any important sources of omitted variable bias? Are the estimated directions of bias correct? Was their explanation clear? Is the discussion connected to whether the key effects are real or whether they may be solely an artifact of omitted variable bias?</w:t>
       </w:r>
     </w:p>
@@ -2692,6 +2875,33 @@
       <w:bCs/>
     </w:rPr>
   </w:style>
+  <w:style w:type="paragraph" w:styleId="BalloonText">
+    <w:name w:val="Balloon Text"/>
+    <w:basedOn w:val="Normal"/>
+    <w:link w:val="BalloonTextChar"/>
+    <w:uiPriority w:val="99"/>
+    <w:semiHidden/>
+    <w:unhideWhenUsed/>
+    <w:rsid w:val="00F24B56"/>
+    <w:rPr>
+      <w:rFonts w:ascii="Times New Roman" w:hAnsi="Times New Roman" w:cs="Times New Roman"/>
+      <w:sz w:val="18"/>
+      <w:szCs w:val="18"/>
+    </w:rPr>
+  </w:style>
+  <w:style w:type="character" w:customStyle="1" w:styleId="BalloonTextChar">
+    <w:name w:val="Balloon Text Char"/>
+    <w:basedOn w:val="DefaultParagraphFont"/>
+    <w:link w:val="BalloonText"/>
+    <w:uiPriority w:val="99"/>
+    <w:semiHidden/>
+    <w:rsid w:val="00F24B56"/>
+    <w:rPr>
+      <w:rFonts w:ascii="Times New Roman" w:hAnsi="Times New Roman" w:cs="Times New Roman"/>
+      <w:sz w:val="18"/>
+      <w:szCs w:val="18"/>
+    </w:rPr>
+  </w:style>
 </w:styles>
 </file>
 

</xml_diff>